<commit_message>
- Modified the templates with placeholder
</commit_message>
<xml_diff>
--- a/static/cover_letter_template.docx
+++ b/static/cover_letter_template.docx
@@ -150,11 +150,10 @@
       <w:r>
         <w:rPr>
           <w:b/>
-          <w:color w:val="FF0000"/>
           <w:sz w:val="32"/>
           <w:szCs w:val="32"/>
         </w:rPr>
-        <w:t>Data Analyst or Data Scientist</w:t>
+        <w:t>{{JOB_POSITION}} for {{COMPANY_NAME}}</w:t>
       </w:r>
     </w:p>
     <w:p>
@@ -185,23 +184,18 @@
       <w:pPr>
         <w:jc w:val="both"/>
         <w:rPr>
+          <w:i/>
+        </w:rPr>
+      </w:pPr>
+      <w:r>
+        <w:t>{{CURRENT_DATE}}</w:t>
+      </w:r>
+      <w:r>
+        <w:rPr>
           <w:color w:val="FF0000"/>
         </w:rPr>
-      </w:pPr>
-      <w:r>
-        <w:rPr>
-          <w:color w:val="FF0000"/>
-        </w:rPr>
-        <w:t>Date</w:t>
-      </w:r>
-    </w:p>
-    <w:p>
-      <w:pPr>
-        <w:jc w:val="both"/>
-        <w:rPr>
-          <w:i/>
-        </w:rPr>
-      </w:pPr>
+        <w:br/>
+      </w:r>
     </w:p>
     <w:p>
       <w:pPr>
@@ -224,33 +218,30 @@
         </w:rPr>
       </w:pPr>
       <w:r>
-        <w:t xml:space="preserve">Please accept this letter and my resume (enclosed) as an inquiry </w:t>
+        <w:t xml:space="preserve">Please accept this letter and my resume (enclosed) as an inquiry for </w:t>
+      </w:r>
+      <w:r>
+        <w:t xml:space="preserve">your </w:t>
+      </w:r>
+      <w:r>
+        <w:t>{{JOB_POSITION}}</w:t>
+      </w:r>
+      <w:r>
+        <w:t xml:space="preserve"> position at </w:t>
+      </w:r>
+      <w:r>
+        <w:t>{{COMPANY_</w:t>
       </w:r>
       <w:proofErr w:type="gramStart"/>
       <w:r>
-        <w:t>for</w:t>
+        <w:t>NAME}}</w:t>
+      </w:r>
+      <w:r>
+        <w:t>.</w:t>
       </w:r>
       <w:proofErr w:type="gramEnd"/>
       <w:r>
-        <w:t xml:space="preserve"> your </w:t>
-      </w:r>
-      <w:r>
-        <w:rPr>
-          <w:color w:val="FF0000"/>
-        </w:rPr>
-        <w:t>Target Job Title</w:t>
-      </w:r>
-      <w:r>
-        <w:t xml:space="preserve"> position at </w:t>
-      </w:r>
-      <w:r>
-        <w:rPr>
-          <w:color w:val="FF0000"/>
-        </w:rPr>
-        <w:t>Target Company Name</w:t>
-      </w:r>
-      <w:r>
-        <w:t xml:space="preserve">. </w:t>
+        <w:t xml:space="preserve"> </w:t>
       </w:r>
       <w:r>
         <w:rPr>
@@ -270,7 +261,13 @@
         <w:rPr>
           <w:lang w:val="en-AU"/>
         </w:rPr>
-        <w:t>, and process optimization, I am eager to bring my skills and passion for data-driven decision-making to your innovative team.</w:t>
+        <w:t xml:space="preserve">, and process </w:t>
+      </w:r>
+      <w:r>
+        <w:rPr>
+          <w:lang w:val="en-AU"/>
+        </w:rPr>
+        <w:t>optimization, I am eager to bring my skills and passion for data-driven decision-making to your innovative team.</w:t>
       </w:r>
     </w:p>
     <w:p>
@@ -436,28 +433,57 @@
       </w:r>
       <w:r>
         <w:rPr>
-          <w:color w:val="FF0000"/>
-        </w:rPr>
-        <w:t>Target Company Name</w:t>
-      </w:r>
-      <w:r>
-        <w:rPr>
-          <w:lang w:val="en-AU"/>
-        </w:rPr>
-        <w:t xml:space="preserve">’s commitment to </w:t>
-      </w:r>
-      <w:r>
-        <w:rPr>
-          <w:color w:val="FF0000"/>
-          <w:lang w:val="en-AU"/>
-        </w:rPr>
-        <w:t xml:space="preserve">specific company value or project, e.g., "leveraging data to drive innovation in [industry/field]."] </w:t>
-      </w:r>
-      <w:r>
-        <w:rPr>
-          <w:lang w:val="en-AU"/>
-        </w:rPr>
-        <w:t>I am confident my proficiency in Python, cloud computing platforms (AWS/GCP), and business intelligence tools like Tableau and Power BI can contribute significantly to your team’s goals.</w:t>
+          <w:lang w:val="en-AU"/>
+        </w:rPr>
+        <w:t>{{COMPANY_NAME}}</w:t>
+      </w:r>
+      <w:r>
+        <w:rPr>
+          <w:lang w:val="en-AU"/>
+        </w:rPr>
+        <w:t>’s commitment to</w:t>
+      </w:r>
+      <w:r>
+        <w:rPr>
+          <w:lang w:val="en-AU"/>
+        </w:rPr>
+        <w:t xml:space="preserve"> </w:t>
+      </w:r>
+      <w:r>
+        <w:rPr>
+          <w:lang w:val="en-AU"/>
+        </w:rPr>
+        <w:t>{{</w:t>
+      </w:r>
+      <w:r>
+        <w:rPr>
+          <w:lang w:val="en-AU"/>
+        </w:rPr>
+        <w:t>SPECIFIC_JOB_PROJECT</w:t>
+      </w:r>
+      <w:r>
+        <w:rPr>
+          <w:lang w:val="en-AU"/>
+        </w:rPr>
+        <w:t>}}</w:t>
+      </w:r>
+      <w:r>
+        <w:rPr>
+          <w:lang w:val="en-AU"/>
+        </w:rPr>
+        <w:t xml:space="preserve">. </w:t>
+      </w:r>
+      <w:r>
+        <w:rPr>
+          <w:lang w:val="en-AU"/>
+        </w:rPr>
+        <w:t xml:space="preserve">I am </w:t>
+      </w:r>
+      <w:r>
+        <w:rPr>
+          <w:lang w:val="en-AU"/>
+        </w:rPr>
+        <w:t>confident my proficiency in Python, cloud computing platforms (AWS/GCP), and business intelligence tools like Tableau and Power BI can contribute significantly to your team’s goals.</w:t>
       </w:r>
     </w:p>
     <w:p>
@@ -483,9 +509,9 @@
       </w:r>
       <w:r>
         <w:rPr>
-          <w:color w:val="FF0000"/>
-        </w:rPr>
-        <w:t>Target Company Name</w:t>
+          <w:lang w:val="en-AU"/>
+        </w:rPr>
+        <w:t>{{COMPANY_NAME}}</w:t>
       </w:r>
       <w:r>
         <w:rPr>

</xml_diff>

<commit_message>
- Made sure the formatting of the generated resume and cv is correct
</commit_message>
<xml_diff>
--- a/static/cover_letter_template.docx
+++ b/static/cover_letter_template.docx
@@ -182,7 +182,6 @@
     </w:p>
     <w:p>
       <w:pPr>
-        <w:jc w:val="both"/>
         <w:rPr>
           <w:i/>
         </w:rPr>
@@ -198,9 +197,6 @@
       </w:r>
     </w:p>
     <w:p>
-      <w:pPr>
-        <w:jc w:val="both"/>
-      </w:pPr>
       <w:r>
         <w:t>Dear Hiring Manager,</w:t>
       </w:r>
@@ -224,44 +220,34 @@
         <w:t xml:space="preserve">your </w:t>
       </w:r>
       <w:r>
-        <w:t>{{JOB_POSITION}}</w:t>
+        <w:t>{{JOB_POSITION</w:t>
+      </w:r>
+      <w:r>
+        <w:t>_p</w:t>
+      </w:r>
+      <w:r>
+        <w:t>}}</w:t>
       </w:r>
       <w:r>
         <w:t xml:space="preserve"> position at </w:t>
       </w:r>
       <w:r>
-        <w:t>{{COMPANY_</w:t>
-      </w:r>
-      <w:proofErr w:type="gramStart"/>
-      <w:r>
-        <w:t>NAME}}</w:t>
-      </w:r>
-      <w:r>
-        <w:t>.</w:t>
-      </w:r>
-      <w:proofErr w:type="gramEnd"/>
-      <w:r>
-        <w:t xml:space="preserve"> </w:t>
-      </w:r>
-      <w:r>
-        <w:rPr>
-          <w:lang w:val="en-AU"/>
-        </w:rPr>
-        <w:t xml:space="preserve">With over five years of experience in data analysis, statistical </w:t>
-      </w:r>
-      <w:proofErr w:type="spellStart"/>
-      <w:r>
-        <w:rPr>
-          <w:lang w:val="en-AU"/>
-        </w:rPr>
-        <w:t>modeling</w:t>
-      </w:r>
-      <w:proofErr w:type="spellEnd"/>
-      <w:r>
-        <w:rPr>
-          <w:lang w:val="en-AU"/>
-        </w:rPr>
-        <w:t xml:space="preserve">, and process </w:t>
+        <w:t>{{COMPANY_NAME</w:t>
+      </w:r>
+      <w:r>
+        <w:t>_p</w:t>
+      </w:r>
+      <w:r>
+        <w:t>}}</w:t>
+      </w:r>
+      <w:r>
+        <w:t xml:space="preserve">. </w:t>
+      </w:r>
+      <w:r>
+        <w:rPr>
+          <w:lang w:val="en-AU"/>
+        </w:rPr>
+        <w:t xml:space="preserve">With over five years of experience in data analysis, statistical modeling, and process </w:t>
       </w:r>
       <w:r>
         <w:rPr>
@@ -343,21 +329,7 @@
         <w:rPr>
           <w:lang w:val="en-AU"/>
         </w:rPr>
-        <w:t xml:space="preserve">Utilized advanced statistical </w:t>
-      </w:r>
-      <w:proofErr w:type="spellStart"/>
-      <w:r>
-        <w:rPr>
-          <w:lang w:val="en-AU"/>
-        </w:rPr>
-        <w:t>modeling</w:t>
-      </w:r>
-      <w:proofErr w:type="spellEnd"/>
-      <w:r>
-        <w:rPr>
-          <w:lang w:val="en-AU"/>
-        </w:rPr>
-        <w:t xml:space="preserve"> to inform strategic marketing decisions, driving a 25% increase in website traffic.</w:t>
+        <w:t>Utilized advanced statistical modeling to inform strategic marketing decisions, driving a 25% increase in website traffic.</w:t>
       </w:r>
     </w:p>
     <w:p>
@@ -435,7 +407,19 @@
         <w:rPr>
           <w:lang w:val="en-AU"/>
         </w:rPr>
-        <w:t>{{COMPANY_NAME}}</w:t>
+        <w:t>{{COMPANY_NAME</w:t>
+      </w:r>
+      <w:r>
+        <w:rPr>
+          <w:lang w:val="en-AU"/>
+        </w:rPr>
+        <w:t>_p</w:t>
+      </w:r>
+      <w:r>
+        <w:rPr>
+          <w:lang w:val="en-AU"/>
+        </w:rPr>
+        <w:t>}}</w:t>
       </w:r>
       <w:r>
         <w:rPr>
@@ -447,71 +431,65 @@
         <w:rPr>
           <w:lang w:val="en-AU"/>
         </w:rPr>
-        <w:t xml:space="preserve"> </w:t>
-      </w:r>
-      <w:r>
-        <w:rPr>
-          <w:lang w:val="en-AU"/>
-        </w:rPr>
-        <w:t>{{</w:t>
-      </w:r>
-      <w:r>
-        <w:rPr>
-          <w:lang w:val="en-AU"/>
-        </w:rPr>
-        <w:t>SPECIFIC_JOB_PROJECT</w:t>
+        <w:t xml:space="preserve"> {{SPECIFIC_JOB_PROJECT}}</w:t>
+      </w:r>
+      <w:r>
+        <w:rPr>
+          <w:lang w:val="en-AU"/>
+        </w:rPr>
+        <w:t xml:space="preserve">. </w:t>
+      </w:r>
+      <w:r>
+        <w:rPr>
+          <w:lang w:val="en-AU"/>
+        </w:rPr>
+        <w:t xml:space="preserve">I am </w:t>
+      </w:r>
+      <w:r>
+        <w:rPr>
+          <w:lang w:val="en-AU"/>
+        </w:rPr>
+        <w:t>confident my proficiency in Python, cloud computing platforms (AWS/GCP), and business intelligence tools like Tableau and Power BI can contribute significantly to your team’s goals.</w:t>
+      </w:r>
+    </w:p>
+    <w:p>
+      <w:pPr>
+        <w:jc w:val="both"/>
+        <w:rPr>
+          <w:lang w:val="en-AU"/>
+        </w:rPr>
+      </w:pPr>
+    </w:p>
+    <w:p>
+      <w:pPr>
+        <w:jc w:val="both"/>
+        <w:rPr>
+          <w:lang w:val="en-AU"/>
+        </w:rPr>
+      </w:pPr>
+      <w:r>
+        <w:rPr>
+          <w:lang w:val="en-AU"/>
+        </w:rPr>
+        <w:t xml:space="preserve">I would welcome the opportunity to discuss how my background and skills align with your needs. Thank you for considering my application. I look forward to the possibility of contributing to </w:t>
+      </w:r>
+      <w:r>
+        <w:rPr>
+          <w:lang w:val="en-AU"/>
+        </w:rPr>
+        <w:t>{{COMPANY_NAME</w:t>
+      </w:r>
+      <w:r>
+        <w:rPr>
+          <w:lang w:val="en-AU"/>
+        </w:rPr>
+        <w:t>_p</w:t>
       </w:r>
       <w:r>
         <w:rPr>
           <w:lang w:val="en-AU"/>
         </w:rPr>
         <w:t>}}</w:t>
-      </w:r>
-      <w:r>
-        <w:rPr>
-          <w:lang w:val="en-AU"/>
-        </w:rPr>
-        <w:t xml:space="preserve">. </w:t>
-      </w:r>
-      <w:r>
-        <w:rPr>
-          <w:lang w:val="en-AU"/>
-        </w:rPr>
-        <w:t xml:space="preserve">I am </w:t>
-      </w:r>
-      <w:r>
-        <w:rPr>
-          <w:lang w:val="en-AU"/>
-        </w:rPr>
-        <w:t>confident my proficiency in Python, cloud computing platforms (AWS/GCP), and business intelligence tools like Tableau and Power BI can contribute significantly to your team’s goals.</w:t>
-      </w:r>
-    </w:p>
-    <w:p>
-      <w:pPr>
-        <w:jc w:val="both"/>
-        <w:rPr>
-          <w:lang w:val="en-AU"/>
-        </w:rPr>
-      </w:pPr>
-    </w:p>
-    <w:p>
-      <w:pPr>
-        <w:jc w:val="both"/>
-        <w:rPr>
-          <w:lang w:val="en-AU"/>
-        </w:rPr>
-      </w:pPr>
-      <w:r>
-        <w:rPr>
-          <w:lang w:val="en-AU"/>
-        </w:rPr>
-        <w:t xml:space="preserve">I would welcome the opportunity to discuss how my background and skills align with your needs. Thank you for considering my application. I look forward to the possibility of contributing to </w:t>
-      </w:r>
-      <w:r>
-        <w:rPr>
-          <w:lang w:val="en-AU"/>
-        </w:rPr>
-        <w:t>{{COMPANY_NAME}}</w:t>
       </w:r>
       <w:r>
         <w:rPr>

</xml_diff>

<commit_message>
- Fixed cover_letter_template for formatting issue
</commit_message>
<xml_diff>
--- a/static/cover_letter_template.docx
+++ b/static/cover_letter_template.docx
@@ -220,11 +220,16 @@
         <w:t xml:space="preserve">your </w:t>
       </w:r>
       <w:r>
-        <w:t>{{JOB_POSITION</w:t>
+        <w:t>{{</w:t>
+      </w:r>
+      <w:proofErr w:type="spellStart"/>
+      <w:r>
+        <w:t>JOB_POSITION</w:t>
       </w:r>
       <w:r>
         <w:t>_p</w:t>
       </w:r>
+      <w:proofErr w:type="spellEnd"/>
       <w:r>
         <w:t>}}</w:t>
       </w:r>
@@ -232,11 +237,16 @@
         <w:t xml:space="preserve"> position at </w:t>
       </w:r>
       <w:r>
-        <w:t>{{COMPANY_NAME</w:t>
+        <w:t>{{</w:t>
+      </w:r>
+      <w:proofErr w:type="spellStart"/>
+      <w:r>
+        <w:t>COMPANY_NAME</w:t>
       </w:r>
       <w:r>
         <w:t>_p</w:t>
       </w:r>
+      <w:proofErr w:type="spellEnd"/>
       <w:r>
         <w:t>}}</w:t>
       </w:r>
@@ -247,7 +257,21 @@
         <w:rPr>
           <w:lang w:val="en-AU"/>
         </w:rPr>
-        <w:t xml:space="preserve">With over five years of experience in data analysis, statistical modeling, and process </w:t>
+        <w:t xml:space="preserve">With over five years of experience in data analysis, statistical </w:t>
+      </w:r>
+      <w:proofErr w:type="spellStart"/>
+      <w:r>
+        <w:rPr>
+          <w:lang w:val="en-AU"/>
+        </w:rPr>
+        <w:t>modeling</w:t>
+      </w:r>
+      <w:proofErr w:type="spellEnd"/>
+      <w:r>
+        <w:rPr>
+          <w:lang w:val="en-AU"/>
+        </w:rPr>
+        <w:t xml:space="preserve">, and process </w:t>
       </w:r>
       <w:r>
         <w:rPr>
@@ -275,7 +299,21 @@
         <w:rPr>
           <w:lang w:val="en-AU"/>
         </w:rPr>
-        <w:t>In my current role as a Marketing Data Analyst at Pasona North America, I have:</w:t>
+        <w:t xml:space="preserve">In my current role as a Marketing Data Analyst at </w:t>
+      </w:r>
+      <w:proofErr w:type="spellStart"/>
+      <w:r>
+        <w:rPr>
+          <w:lang w:val="en-AU"/>
+        </w:rPr>
+        <w:t>Pasona</w:t>
+      </w:r>
+      <w:proofErr w:type="spellEnd"/>
+      <w:r>
+        <w:rPr>
+          <w:lang w:val="en-AU"/>
+        </w:rPr>
+        <w:t xml:space="preserve"> North America, I have:</w:t>
       </w:r>
     </w:p>
     <w:p>
@@ -329,7 +367,21 @@
         <w:rPr>
           <w:lang w:val="en-AU"/>
         </w:rPr>
-        <w:t>Utilized advanced statistical modeling to inform strategic marketing decisions, driving a 25% increase in website traffic.</w:t>
+        <w:t xml:space="preserve">Utilized advanced statistical </w:t>
+      </w:r>
+      <w:proofErr w:type="spellStart"/>
+      <w:r>
+        <w:rPr>
+          <w:lang w:val="en-AU"/>
+        </w:rPr>
+        <w:t>modeling</w:t>
+      </w:r>
+      <w:proofErr w:type="spellEnd"/>
+      <w:r>
+        <w:rPr>
+          <w:lang w:val="en-AU"/>
+        </w:rPr>
+        <w:t xml:space="preserve"> to inform strategic marketing decisions, driving a 25% increase in website traffic.</w:t>
       </w:r>
     </w:p>
     <w:p>
@@ -407,7 +459,14 @@
         <w:rPr>
           <w:lang w:val="en-AU"/>
         </w:rPr>
-        <w:t>{{COMPANY_NAME</w:t>
+        <w:t>{{</w:t>
+      </w:r>
+      <w:proofErr w:type="spellStart"/>
+      <w:r>
+        <w:rPr>
+          <w:lang w:val="en-AU"/>
+        </w:rPr>
+        <w:t>COMPANY_NAME</w:t>
       </w:r>
       <w:r>
         <w:rPr>
@@ -415,6 +474,7 @@
         </w:rPr>
         <w:t>_p</w:t>
       </w:r>
+      <w:proofErr w:type="spellEnd"/>
       <w:r>
         <w:rPr>
           <w:lang w:val="en-AU"/>
@@ -437,7 +497,7 @@
         <w:rPr>
           <w:lang w:val="en-AU"/>
         </w:rPr>
-        <w:t xml:space="preserve">. </w:t>
+        <w:t xml:space="preserve"> </w:t>
       </w:r>
       <w:r>
         <w:rPr>
@@ -477,7 +537,14 @@
         <w:rPr>
           <w:lang w:val="en-AU"/>
         </w:rPr>
-        <w:t>{{COMPANY_NAME</w:t>
+        <w:t>{{</w:t>
+      </w:r>
+      <w:proofErr w:type="spellStart"/>
+      <w:r>
+        <w:rPr>
+          <w:lang w:val="en-AU"/>
+        </w:rPr>
+        <w:t>COMPANY_NAME</w:t>
       </w:r>
       <w:r>
         <w:rPr>
@@ -485,6 +552,7 @@
         </w:rPr>
         <w:t>_p</w:t>
       </w:r>
+      <w:proofErr w:type="spellEnd"/>
       <w:r>
         <w:rPr>
           <w:lang w:val="en-AU"/>

</xml_diff>

<commit_message>
- Figuring out a way to fix formatting out output cover letter
</commit_message>
<xml_diff>
--- a/static/cover_letter_template.docx
+++ b/static/cover_letter_template.docx
@@ -220,35 +220,13 @@
         <w:t xml:space="preserve">your </w:t>
       </w:r>
       <w:r>
-        <w:t>{{</w:t>
-      </w:r>
-      <w:proofErr w:type="spellStart"/>
-      <w:r>
-        <w:t>JOB_POSITION</w:t>
-      </w:r>
-      <w:r>
-        <w:t>_p</w:t>
-      </w:r>
-      <w:proofErr w:type="spellEnd"/>
-      <w:r>
-        <w:t>}}</w:t>
+        <w:t>{{JOB_POSITION}}</w:t>
       </w:r>
       <w:r>
         <w:t xml:space="preserve"> position at </w:t>
       </w:r>
       <w:r>
-        <w:t>{{</w:t>
-      </w:r>
-      <w:proofErr w:type="spellStart"/>
-      <w:r>
-        <w:t>COMPANY_NAME</w:t>
-      </w:r>
-      <w:r>
-        <w:t>_p</w:t>
-      </w:r>
-      <w:proofErr w:type="spellEnd"/>
-      <w:r>
-        <w:t>}}</w:t>
+        <w:t>{{COMPANY_NAME}}</w:t>
       </w:r>
       <w:r>
         <w:t xml:space="preserve">. </w:t>
@@ -459,27 +437,7 @@
         <w:rPr>
           <w:lang w:val="en-AU"/>
         </w:rPr>
-        <w:t>{{</w:t>
-      </w:r>
-      <w:proofErr w:type="spellStart"/>
-      <w:r>
-        <w:rPr>
-          <w:lang w:val="en-AU"/>
-        </w:rPr>
-        <w:t>COMPANY_NAME</w:t>
-      </w:r>
-      <w:r>
-        <w:rPr>
-          <w:lang w:val="en-AU"/>
-        </w:rPr>
-        <w:t>_p</w:t>
-      </w:r>
-      <w:proofErr w:type="spellEnd"/>
-      <w:r>
-        <w:rPr>
-          <w:lang w:val="en-AU"/>
-        </w:rPr>
-        <w:t>}}</w:t>
+        <w:t>{{COMPANY_NAME}}</w:t>
       </w:r>
       <w:r>
         <w:rPr>
@@ -537,27 +495,7 @@
         <w:rPr>
           <w:lang w:val="en-AU"/>
         </w:rPr>
-        <w:t>{{</w:t>
-      </w:r>
-      <w:proofErr w:type="spellStart"/>
-      <w:r>
-        <w:rPr>
-          <w:lang w:val="en-AU"/>
-        </w:rPr>
-        <w:t>COMPANY_NAME</w:t>
-      </w:r>
-      <w:r>
-        <w:rPr>
-          <w:lang w:val="en-AU"/>
-        </w:rPr>
-        <w:t>_p</w:t>
-      </w:r>
-      <w:proofErr w:type="spellEnd"/>
-      <w:r>
-        <w:rPr>
-          <w:lang w:val="en-AU"/>
-        </w:rPr>
-        <w:t>}}</w:t>
+        <w:t>{{COMPANY_NAME}}</w:t>
       </w:r>
       <w:r>
         <w:rPr>

</xml_diff>

<commit_message>
Add portfolio projects link to cover letter and resume templates
</commit_message>
<xml_diff>
--- a/static/cover_letter_template.docx
+++ b/static/cover_letter_template.docx
@@ -73,7 +73,7 @@
         </w:rPr>
         <w:t xml:space="preserve"> </w:t>
       </w:r>
-      <w:hyperlink r:id="rId5" w:history="1">
+      <w:hyperlink r:id="rId7" w:history="1">
         <w:r>
           <w:rPr>
             <w:rStyle w:val="Hyperlink"/>
@@ -91,7 +91,7 @@
         </w:rPr>
         <w:t xml:space="preserve"> | </w:t>
       </w:r>
-      <w:hyperlink r:id="rId6" w:history="1">
+      <w:hyperlink r:id="rId8" w:history="1">
         <w:r>
           <w:rPr>
             <w:rStyle w:val="Hyperlink"/>
@@ -109,6 +109,31 @@
         </w:rPr>
         <w:t xml:space="preserve"> </w:t>
       </w:r>
+      <w:r>
+        <w:rPr>
+          <w:sz w:val="22"/>
+          <w:szCs w:val="22"/>
+        </w:rPr>
+        <w:t>|</w:t>
+      </w:r>
+      <w:r>
+        <w:rPr>
+          <w:sz w:val="22"/>
+          <w:szCs w:val="22"/>
+        </w:rPr>
+        <w:t xml:space="preserve"> </w:t>
+      </w:r>
+      <w:hyperlink r:id="rId9" w:history="1">
+        <w:r>
+          <w:rPr>
+            <w:rStyle w:val="Hyperlink"/>
+            <w:color w:val="auto"/>
+            <w:sz w:val="22"/>
+            <w:szCs w:val="22"/>
+          </w:rPr>
+          <w:t>Portfolio Projects</w:t>
+        </w:r>
+      </w:hyperlink>
     </w:p>
     <w:p>
       <w:pPr>
@@ -277,21 +302,7 @@
         <w:rPr>
           <w:lang w:val="en-AU"/>
         </w:rPr>
-        <w:t xml:space="preserve">In my current role as a Marketing Data Analyst at </w:t>
-      </w:r>
-      <w:proofErr w:type="spellStart"/>
-      <w:r>
-        <w:rPr>
-          <w:lang w:val="en-AU"/>
-        </w:rPr>
-        <w:t>Pasona</w:t>
-      </w:r>
-      <w:proofErr w:type="spellEnd"/>
-      <w:r>
-        <w:rPr>
-          <w:lang w:val="en-AU"/>
-        </w:rPr>
-        <w:t xml:space="preserve"> North America, I have:</w:t>
+        <w:t>In my current role as a Marketing Data Analyst at Pasona North America, I have:</w:t>
       </w:r>
     </w:p>
     <w:p>
@@ -548,6 +559,44 @@
     </w:sectPr>
   </w:body>
 </w:document>
+</file>
+
+<file path=word/endnotes.xml><?xml version="1.0" encoding="utf-8"?>
+<w:endnotes xmlns:wpc="http://schemas.microsoft.com/office/word/2010/wordprocessingCanvas" xmlns:cx="http://schemas.microsoft.com/office/drawing/2014/chartex" xmlns:cx1="http://schemas.microsoft.com/office/drawing/2015/9/8/chartex" xmlns:cx2="http://schemas.microsoft.com/office/drawing/2015/10/21/chartex" xmlns:cx3="http://schemas.microsoft.com/office/drawing/2016/5/9/chartex" xmlns:cx4="http://schemas.microsoft.com/office/drawing/2016/5/10/chartex" xmlns:cx5="http://schemas.microsoft.com/office/drawing/2016/5/11/chartex" xmlns:cx6="http://schemas.microsoft.com/office/drawing/2016/5/12/chartex" xmlns:cx7="http://schemas.microsoft.com/office/drawing/2016/5/13/chartex" xmlns:cx8="http://schemas.microsoft.com/office/drawing/2016/5/14/chartex" xmlns:mc="http://schemas.openxmlformats.org/markup-compatibility/2006" xmlns:aink="http://schemas.microsoft.com/office/drawing/2016/ink" xmlns:am3d="http://schemas.microsoft.com/office/drawing/2017/model3d" xmlns:o="urn:schemas-microsoft-com:office:office" xmlns:oel="http://schemas.microsoft.com/office/2019/extlst" xmlns:r="http://schemas.openxmlformats.org/officeDocument/2006/relationships" xmlns:m="http://schemas.openxmlformats.org/officeDocument/2006/math" xmlns:v="urn:schemas-microsoft-com:vml" xmlns:wp14="http://schemas.microsoft.com/office/word/2010/wordprocessingDrawing" xmlns:wp="http://schemas.openxmlformats.org/drawingml/2006/wordprocessingDrawing" xmlns:w10="urn:schemas-microsoft-com:office:word" xmlns:w="http://schemas.openxmlformats.org/wordprocessingml/2006/main" xmlns:w14="http://schemas.microsoft.com/office/word/2010/wordml" xmlns:w15="http://schemas.microsoft.com/office/word/2012/wordml" xmlns:w16cex="http://schemas.microsoft.com/office/word/2018/wordml/cex" xmlns:w16cid="http://schemas.microsoft.com/office/word/2016/wordml/cid" xmlns:w16="http://schemas.microsoft.com/office/word/2018/wordml" xmlns:w16du="http://schemas.microsoft.com/office/word/2023/wordml/word16du" xmlns:w16sdtdh="http://schemas.microsoft.com/office/word/2020/wordml/sdtdatahash" xmlns:w16sdtfl="http://schemas.microsoft.com/office/word/2024/wordml/sdtformatlock" xmlns:w16se="http://schemas.microsoft.com/office/word/2015/wordml/symex" xmlns:wpg="http://schemas.microsoft.com/office/word/2010/wordprocessingGroup" xmlns:wpi="http://schemas.microsoft.com/office/word/2010/wordprocessingInk" xmlns:wne="http://schemas.microsoft.com/office/word/2006/wordml" xmlns:wps="http://schemas.microsoft.com/office/word/2010/wordprocessingShape" mc:Ignorable="w14 w15 w16se w16cid w16 w16cex w16sdtdh w16sdtfl w16du wp14">
+  <w:endnote w:type="separator" w:id="-1">
+    <w:p>
+      <w:r>
+        <w:separator/>
+      </w:r>
+    </w:p>
+  </w:endnote>
+  <w:endnote w:type="continuationSeparator" w:id="0">
+    <w:p>
+      <w:r>
+        <w:continuationSeparator/>
+      </w:r>
+    </w:p>
+  </w:endnote>
+</w:endnotes>
+</file>
+
+<file path=word/footnotes.xml><?xml version="1.0" encoding="utf-8"?>
+<w:footnotes xmlns:wpc="http://schemas.microsoft.com/office/word/2010/wordprocessingCanvas" xmlns:cx="http://schemas.microsoft.com/office/drawing/2014/chartex" xmlns:cx1="http://schemas.microsoft.com/office/drawing/2015/9/8/chartex" xmlns:cx2="http://schemas.microsoft.com/office/drawing/2015/10/21/chartex" xmlns:cx3="http://schemas.microsoft.com/office/drawing/2016/5/9/chartex" xmlns:cx4="http://schemas.microsoft.com/office/drawing/2016/5/10/chartex" xmlns:cx5="http://schemas.microsoft.com/office/drawing/2016/5/11/chartex" xmlns:cx6="http://schemas.microsoft.com/office/drawing/2016/5/12/chartex" xmlns:cx7="http://schemas.microsoft.com/office/drawing/2016/5/13/chartex" xmlns:cx8="http://schemas.microsoft.com/office/drawing/2016/5/14/chartex" xmlns:mc="http://schemas.openxmlformats.org/markup-compatibility/2006" xmlns:aink="http://schemas.microsoft.com/office/drawing/2016/ink" xmlns:am3d="http://schemas.microsoft.com/office/drawing/2017/model3d" xmlns:o="urn:schemas-microsoft-com:office:office" xmlns:oel="http://schemas.microsoft.com/office/2019/extlst" xmlns:r="http://schemas.openxmlformats.org/officeDocument/2006/relationships" xmlns:m="http://schemas.openxmlformats.org/officeDocument/2006/math" xmlns:v="urn:schemas-microsoft-com:vml" xmlns:wp14="http://schemas.microsoft.com/office/word/2010/wordprocessingDrawing" xmlns:wp="http://schemas.openxmlformats.org/drawingml/2006/wordprocessingDrawing" xmlns:w10="urn:schemas-microsoft-com:office:word" xmlns:w="http://schemas.openxmlformats.org/wordprocessingml/2006/main" xmlns:w14="http://schemas.microsoft.com/office/word/2010/wordml" xmlns:w15="http://schemas.microsoft.com/office/word/2012/wordml" xmlns:w16cex="http://schemas.microsoft.com/office/word/2018/wordml/cex" xmlns:w16cid="http://schemas.microsoft.com/office/word/2016/wordml/cid" xmlns:w16="http://schemas.microsoft.com/office/word/2018/wordml" xmlns:w16du="http://schemas.microsoft.com/office/word/2023/wordml/word16du" xmlns:w16sdtdh="http://schemas.microsoft.com/office/word/2020/wordml/sdtdatahash" xmlns:w16sdtfl="http://schemas.microsoft.com/office/word/2024/wordml/sdtformatlock" xmlns:w16se="http://schemas.microsoft.com/office/word/2015/wordml/symex" xmlns:wpg="http://schemas.microsoft.com/office/word/2010/wordprocessingGroup" xmlns:wpi="http://schemas.microsoft.com/office/word/2010/wordprocessingInk" xmlns:wne="http://schemas.microsoft.com/office/word/2006/wordml" xmlns:wps="http://schemas.microsoft.com/office/word/2010/wordprocessingShape" mc:Ignorable="w14 w15 w16se w16cid w16 w16cex w16sdtdh w16sdtfl w16du wp14">
+  <w:footnote w:type="separator" w:id="-1">
+    <w:p>
+      <w:r>
+        <w:separator/>
+      </w:r>
+    </w:p>
+  </w:footnote>
+  <w:footnote w:type="continuationSeparator" w:id="0">
+    <w:p>
+      <w:r>
+        <w:continuationSeparator/>
+      </w:r>
+    </w:p>
+  </w:footnote>
+</w:footnotes>
 </file>
 
 <file path=word/numbering.xml><?xml version="1.0" encoding="utf-8"?>

</xml_diff>